<commit_message>
APM - K2 - ESM
</commit_message>
<xml_diff>
--- a/docs/2018-Danny-Huynh-Resume-[APM].docx
+++ b/docs/2018-Danny-Huynh-Resume-[APM].docx
@@ -380,15 +380,15 @@
         <mc:AlternateContent>
           <mc:Choice Requires="wps">
             <w:drawing>
-              <wp:anchor distT="0" distB="0" distL="114300" distR="114300" simplePos="0" relativeHeight="251601920" behindDoc="0" locked="0" layoutInCell="1" allowOverlap="1" wp14:anchorId="61B16585" wp14:editId="5E0F062B">
+              <wp:anchor distT="0" distB="0" distL="114300" distR="114300" simplePos="0" relativeHeight="251601920" behindDoc="0" locked="0" layoutInCell="1" allowOverlap="1" wp14:anchorId="61B16585" wp14:editId="2808F50E">
                 <wp:simplePos x="0" y="0"/>
                 <wp:positionH relativeFrom="column">
-                  <wp:posOffset>2063750</wp:posOffset>
+                  <wp:posOffset>1897324</wp:posOffset>
                 </wp:positionH>
                 <wp:positionV relativeFrom="paragraph">
-                  <wp:posOffset>114935</wp:posOffset>
+                  <wp:posOffset>116680</wp:posOffset>
                 </wp:positionV>
-                <wp:extent cx="4798695" cy="0"/>
+                <wp:extent cx="4965965" cy="0"/>
                 <wp:effectExtent l="0" t="0" r="0" b="0"/>
                 <wp:wrapNone/>
                 <wp:docPr id="1" name="Straight Connector 1"/>
@@ -400,7 +400,7 @@
                       <wps:spPr>
                         <a:xfrm>
                           <a:off x="0" y="0"/>
-                          <a:ext cx="4798695" cy="0"/>
+                          <a:ext cx="4965965" cy="0"/>
                         </a:xfrm>
                         <a:prstGeom prst="line">
                           <a:avLst/>
@@ -436,22 +436,12 @@
           </mc:Choice>
           <mc:Fallback>
             <w:pict>
-              <v:line w14:anchorId="6A7AAF9F" id="Straight Connector 1" o:spid="_x0000_s1026" style="position:absolute;z-index:251601920;visibility:visible;mso-wrap-style:square;mso-width-percent:0;mso-height-percent:0;mso-wrap-distance-left:9pt;mso-wrap-distance-top:0;mso-wrap-distance-right:9pt;mso-wrap-distance-bottom:0;mso-position-horizontal:absolute;mso-position-horizontal-relative:text;mso-position-vertical:absolute;mso-position-vertical-relative:text;mso-width-percent:0;mso-height-percent:0;mso-width-relative:margin;mso-height-relative:margin" from="162.5pt,9.05pt" to="540.35pt,9.05pt" o:gfxdata="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" strokecolor="black [3200]" strokeweight="1.75pt">
+              <v:line w14:anchorId="5685A499" id="Straight Connector 1" o:spid="_x0000_s1026" style="position:absolute;z-index:251601920;visibility:visible;mso-wrap-style:square;mso-width-percent:0;mso-height-percent:0;mso-wrap-distance-left:9pt;mso-wrap-distance-top:0;mso-wrap-distance-right:9pt;mso-wrap-distance-bottom:0;mso-position-horizontal:absolute;mso-position-horizontal-relative:text;mso-position-vertical:absolute;mso-position-vertical-relative:text;mso-width-percent:0;mso-height-percent:0;mso-width-relative:margin;mso-height-relative:margin" from="149.4pt,9.2pt" to="540.4pt,9.2pt" o:gfxdata="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" strokecolor="black [3200]" strokeweight="1.75pt">
                 <v:stroke joinstyle="miter"/>
               </v:line>
             </w:pict>
           </mc:Fallback>
         </mc:AlternateContent>
-      </w:r>
-      <w:r>
-        <w:pict w14:anchorId="08494180">
-          <v:shape id="Picture 10" o:spid="_x0000_i1028" type="#_x0000_t75" style="width:9.75pt;height:9.75pt;visibility:visible;mso-wrap-style:square">
-            <v:imagedata r:id="rId16" o:title=""/>
-          </v:shape>
-        </w:pict>
-      </w:r>
-      <w:r>
-        <w:t xml:space="preserve"> </w:t>
       </w:r>
       <w:r>
         <w:rPr>
@@ -886,27 +876,27 @@
         <mc:AlternateContent>
           <mc:Choice Requires="wps">
             <w:drawing>
-              <wp:anchor distT="0" distB="0" distL="114300" distR="114300" simplePos="0" relativeHeight="251589632" behindDoc="0" locked="0" layoutInCell="1" allowOverlap="1" wp14:anchorId="3E194294" wp14:editId="6E798AB1">
+              <wp:anchor distT="0" distB="0" distL="114300" distR="114300" simplePos="0" relativeHeight="251711488" behindDoc="0" locked="0" layoutInCell="1" allowOverlap="1" wp14:anchorId="33CA4642" wp14:editId="1A61BC8C">
                 <wp:simplePos x="0" y="0"/>
                 <wp:positionH relativeFrom="column">
-                  <wp:posOffset>0</wp:posOffset>
+                  <wp:posOffset>4218472</wp:posOffset>
                 </wp:positionH>
                 <wp:positionV relativeFrom="paragraph">
-                  <wp:posOffset>120650</wp:posOffset>
+                  <wp:posOffset>118815</wp:posOffset>
                 </wp:positionV>
-                <wp:extent cx="2679700" cy="0"/>
-                <wp:effectExtent l="0" t="0" r="0" b="0"/>
+                <wp:extent cx="2642166" cy="25121"/>
+                <wp:effectExtent l="0" t="0" r="25400" b="32385"/>
                 <wp:wrapNone/>
-                <wp:docPr id="5" name="Straight Connector 5"/>
+                <wp:docPr id="13" name="Straight Connector 13"/>
                 <wp:cNvGraphicFramePr/>
                 <a:graphic xmlns:a="http://schemas.openxmlformats.org/drawingml/2006/main">
                   <a:graphicData uri="http://schemas.microsoft.com/office/word/2010/wordprocessingShape">
                     <wps:wsp>
                       <wps:cNvCnPr/>
                       <wps:spPr>
-                        <a:xfrm flipV="1">
+                        <a:xfrm>
                           <a:off x="0" y="0"/>
-                          <a:ext cx="2679700" cy="0"/>
+                          <a:ext cx="2642166" cy="25121"/>
                         </a:xfrm>
                         <a:prstGeom prst="line">
                           <a:avLst/>
@@ -942,7 +932,7 @@
           </mc:Choice>
           <mc:Fallback>
             <w:pict>
-              <v:line w14:anchorId="3B2D674F" id="Straight Connector 5" o:spid="_x0000_s1026" style="position:absolute;flip:y;z-index:251589632;visibility:visible;mso-wrap-style:square;mso-width-percent:0;mso-height-percent:0;mso-wrap-distance-left:9pt;mso-wrap-distance-top:0;mso-wrap-distance-right:9pt;mso-wrap-distance-bottom:0;mso-position-horizontal:absolute;mso-position-horizontal-relative:text;mso-position-vertical:absolute;mso-position-vertical-relative:text;mso-width-percent:0;mso-height-percent:0;mso-width-relative:margin;mso-height-relative:margin" from="0,9.5pt" to="211pt,9.5pt" o:gfxdata="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" strokecolor="black [3200]" strokeweight="1.25pt">
+              <v:line w14:anchorId="09D8D10E" id="Straight Connector 13" o:spid="_x0000_s1026" style="position:absolute;z-index:251711488;visibility:visible;mso-wrap-style:square;mso-width-percent:0;mso-height-percent:0;mso-wrap-distance-left:9pt;mso-wrap-distance-top:0;mso-wrap-distance-right:9pt;mso-wrap-distance-bottom:0;mso-position-horizontal:absolute;mso-position-horizontal-relative:text;mso-position-vertical:absolute;mso-position-vertical-relative:text;mso-width-percent:0;mso-height-percent:0;mso-width-relative:margin;mso-height-relative:margin" from="332.15pt,9.35pt" to="540.2pt,11.35pt" o:gfxdata="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" strokecolor="black [3200]" strokeweight="1.25pt">
                 <v:stroke joinstyle="miter"/>
               </v:line>
             </w:pict>
@@ -953,27 +943,27 @@
         <mc:AlternateContent>
           <mc:Choice Requires="wps">
             <w:drawing>
-              <wp:anchor distT="0" distB="0" distL="114300" distR="114300" simplePos="0" relativeHeight="251711488" behindDoc="0" locked="0" layoutInCell="1" allowOverlap="1" wp14:anchorId="33CA4642" wp14:editId="448130AE">
+              <wp:anchor distT="0" distB="0" distL="114300" distR="114300" simplePos="0" relativeHeight="251589632" behindDoc="0" locked="0" layoutInCell="1" allowOverlap="1" wp14:anchorId="3E194294" wp14:editId="5EC9E79B">
                 <wp:simplePos x="0" y="0"/>
                 <wp:positionH relativeFrom="column">
-                  <wp:posOffset>4178300</wp:posOffset>
+                  <wp:posOffset>0</wp:posOffset>
                 </wp:positionH>
                 <wp:positionV relativeFrom="paragraph">
-                  <wp:posOffset>120650</wp:posOffset>
+                  <wp:posOffset>118815</wp:posOffset>
                 </wp:positionV>
-                <wp:extent cx="2677795" cy="0"/>
+                <wp:extent cx="2647741" cy="0"/>
                 <wp:effectExtent l="0" t="0" r="0" b="0"/>
                 <wp:wrapNone/>
-                <wp:docPr id="13" name="Straight Connector 13"/>
+                <wp:docPr id="5" name="Straight Connector 5"/>
                 <wp:cNvGraphicFramePr/>
                 <a:graphic xmlns:a="http://schemas.openxmlformats.org/drawingml/2006/main">
                   <a:graphicData uri="http://schemas.microsoft.com/office/word/2010/wordprocessingShape">
                     <wps:wsp>
                       <wps:cNvCnPr/>
                       <wps:spPr>
-                        <a:xfrm>
+                        <a:xfrm flipV="1">
                           <a:off x="0" y="0"/>
-                          <a:ext cx="2677795" cy="0"/>
+                          <a:ext cx="2647741" cy="0"/>
                         </a:xfrm>
                         <a:prstGeom prst="line">
                           <a:avLst/>
@@ -1009,7 +999,7 @@
           </mc:Choice>
           <mc:Fallback>
             <w:pict>
-              <v:line w14:anchorId="4FEA9E5B" id="Straight Connector 13" o:spid="_x0000_s1026" style="position:absolute;z-index:251711488;visibility:visible;mso-wrap-style:square;mso-width-percent:0;mso-height-percent:0;mso-wrap-distance-left:9pt;mso-wrap-distance-top:0;mso-wrap-distance-right:9pt;mso-wrap-distance-bottom:0;mso-position-horizontal:absolute;mso-position-horizontal-relative:text;mso-position-vertical:absolute;mso-position-vertical-relative:text;mso-width-percent:0;mso-height-percent:0;mso-width-relative:margin;mso-height-relative:margin" from="329pt,9.5pt" to="539.85pt,9.5pt" o:gfxdata="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" strokecolor="black [3200]" strokeweight="1.25pt">
+              <v:line w14:anchorId="163E700B" id="Straight Connector 5" o:spid="_x0000_s1026" style="position:absolute;flip:y;z-index:251589632;visibility:visible;mso-wrap-style:square;mso-width-percent:0;mso-height-percent:0;mso-wrap-distance-left:9pt;mso-wrap-distance-top:0;mso-wrap-distance-right:9pt;mso-wrap-distance-bottom:0;mso-position-horizontal:absolute;mso-position-horizontal-relative:text;mso-position-vertical:absolute;mso-position-vertical-relative:text;mso-width-percent:0;mso-height-percent:0;mso-width-relative:margin;mso-height-relative:margin" from="0,9.35pt" to="208.5pt,9.35pt" o:gfxdata="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" strokecolor="black [3200]" strokeweight="1.25pt">
                 <v:stroke joinstyle="miter"/>
               </v:line>
             </w:pict>
@@ -1130,16 +1120,16 @@
         <mc:AlternateContent>
           <mc:Choice Requires="wps">
             <w:drawing>
-              <wp:anchor distT="0" distB="0" distL="114300" distR="114300" simplePos="0" relativeHeight="251739136" behindDoc="0" locked="0" layoutInCell="1" allowOverlap="1" wp14:anchorId="7B2FA9C2" wp14:editId="27917746">
+              <wp:anchor distT="0" distB="0" distL="114300" distR="114300" simplePos="0" relativeHeight="251739136" behindDoc="0" locked="0" layoutInCell="1" allowOverlap="1" wp14:anchorId="7B2FA9C2" wp14:editId="76E9A838">
                 <wp:simplePos x="0" y="0"/>
                 <wp:positionH relativeFrom="column">
-                  <wp:posOffset>4949743</wp:posOffset>
+                  <wp:posOffset>4973934</wp:posOffset>
                 </wp:positionH>
                 <wp:positionV relativeFrom="paragraph">
-                  <wp:posOffset>118165</wp:posOffset>
+                  <wp:posOffset>115940</wp:posOffset>
                 </wp:positionV>
-                <wp:extent cx="1908838" cy="0"/>
-                <wp:effectExtent l="0" t="0" r="0" b="0"/>
+                <wp:extent cx="1883431" cy="5024"/>
+                <wp:effectExtent l="0" t="0" r="21590" b="33655"/>
                 <wp:wrapNone/>
                 <wp:docPr id="14" name="Straight Connector 14"/>
                 <wp:cNvGraphicFramePr/>
@@ -1150,7 +1140,7 @@
                       <wps:spPr>
                         <a:xfrm>
                           <a:off x="0" y="0"/>
-                          <a:ext cx="1908838" cy="0"/>
+                          <a:ext cx="1883431" cy="5024"/>
                         </a:xfrm>
                         <a:prstGeom prst="line">
                           <a:avLst/>
@@ -1183,7 +1173,7 @@
           </mc:Choice>
           <mc:Fallback>
             <w:pict>
-              <v:line w14:anchorId="4B8F505D" id="Straight Connector 14" o:spid="_x0000_s1026" style="position:absolute;z-index:251739136;visibility:visible;mso-wrap-style:square;mso-width-percent:0;mso-wrap-distance-left:9pt;mso-wrap-distance-top:0;mso-wrap-distance-right:9pt;mso-wrap-distance-bottom:0;mso-position-horizontal:absolute;mso-position-horizontal-relative:text;mso-position-vertical:absolute;mso-position-vertical-relative:text;mso-width-percent:0;mso-width-relative:margin" from="389.75pt,9.3pt" to="540.05pt,9.3pt" o:gfxdata="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" strokecolor="black [3200]" strokeweight="1.25pt">
+              <v:line w14:anchorId="433DCCDC" id="Straight Connector 14" o:spid="_x0000_s1026" style="position:absolute;z-index:251739136;visibility:visible;mso-wrap-style:square;mso-width-percent:0;mso-wrap-distance-left:9pt;mso-wrap-distance-top:0;mso-wrap-distance-right:9pt;mso-wrap-distance-bottom:0;mso-position-horizontal:absolute;mso-position-horizontal-relative:text;mso-position-vertical:absolute;mso-position-vertical-relative:text;mso-width-percent:0;mso-width-relative:margin" from="391.65pt,9.15pt" to="539.95pt,9.55pt" o:gfxdata="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" strokecolor="black [3200]" strokeweight="1.25pt">
                 <v:stroke joinstyle="miter"/>
               </v:line>
             </w:pict>
@@ -1349,16 +1339,16 @@
         <mc:AlternateContent>
           <mc:Choice Requires="wps">
             <w:drawing>
-              <wp:anchor distT="0" distB="0" distL="114300" distR="114300" simplePos="0" relativeHeight="251630592" behindDoc="0" locked="0" layoutInCell="1" allowOverlap="1" wp14:anchorId="23D9E7F1" wp14:editId="74C9FC2A">
+              <wp:anchor distT="0" distB="0" distL="114300" distR="114300" simplePos="0" relativeHeight="251630592" behindDoc="0" locked="0" layoutInCell="1" allowOverlap="1" wp14:anchorId="23D9E7F1" wp14:editId="4AB8DAAB">
                 <wp:simplePos x="0" y="0"/>
                 <wp:positionH relativeFrom="column">
-                  <wp:posOffset>1606550</wp:posOffset>
+                  <wp:posOffset>1421842</wp:posOffset>
                 </wp:positionH>
                 <wp:positionV relativeFrom="paragraph">
-                  <wp:posOffset>117258</wp:posOffset>
+                  <wp:posOffset>114963</wp:posOffset>
                 </wp:positionV>
-                <wp:extent cx="5239385" cy="35777"/>
-                <wp:effectExtent l="0" t="0" r="37465" b="21590"/>
+                <wp:extent cx="5425279" cy="0"/>
+                <wp:effectExtent l="0" t="0" r="0" b="0"/>
                 <wp:wrapNone/>
                 <wp:docPr id="2" name="Straight Connector 2"/>
                 <wp:cNvGraphicFramePr/>
@@ -1369,7 +1359,7 @@
                       <wps:spPr>
                         <a:xfrm>
                           <a:off x="0" y="0"/>
-                          <a:ext cx="5239385" cy="35777"/>
+                          <a:ext cx="5425279" cy="0"/>
                         </a:xfrm>
                         <a:prstGeom prst="line">
                           <a:avLst/>
@@ -1405,7 +1395,7 @@
           </mc:Choice>
           <mc:Fallback>
             <w:pict>
-              <v:line w14:anchorId="67109D9B" id="Straight Connector 2" o:spid="_x0000_s1026" style="position:absolute;z-index:251630592;visibility:visible;mso-wrap-style:square;mso-width-percent:0;mso-height-percent:0;mso-wrap-distance-left:9pt;mso-wrap-distance-top:0;mso-wrap-distance-right:9pt;mso-wrap-distance-bottom:0;mso-position-horizontal:absolute;mso-position-horizontal-relative:text;mso-position-vertical:absolute;mso-position-vertical-relative:text;mso-width-percent:0;mso-height-percent:0;mso-width-relative:margin;mso-height-relative:margin" from="126.5pt,9.25pt" to="539.05pt,12.05pt" o:gfxdata="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" strokecolor="black [3200]" strokeweight="1.75pt">
+              <v:line w14:anchorId="6D323E8D" id="Straight Connector 2" o:spid="_x0000_s1026" style="position:absolute;z-index:251630592;visibility:visible;mso-wrap-style:square;mso-width-percent:0;mso-height-percent:0;mso-wrap-distance-left:9pt;mso-wrap-distance-top:0;mso-wrap-distance-right:9pt;mso-wrap-distance-bottom:0;mso-position-horizontal:absolute;mso-position-horizontal-relative:text;mso-position-vertical:absolute;mso-position-vertical-relative:text;mso-width-percent:0;mso-height-percent:0;mso-width-relative:margin;mso-height-relative:margin" from="111.95pt,9.05pt" to="539.15pt,9.05pt" o:gfxdata="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" strokecolor="black [3200]" strokeweight="1.75pt">
                 <v:stroke joinstyle="miter"/>
               </v:line>
             </w:pict>
@@ -1413,16 +1403,6 @@
         </mc:AlternateContent>
       </w:r>
       <w:r>
-        <w:pict w14:anchorId="68ED7469">
-          <v:shape id="Picture 6" o:spid="_x0000_i1029" type="#_x0000_t75" style="width:11.25pt;height:10.5pt;visibility:visible;mso-wrap-style:square">
-            <v:imagedata r:id="rId17" o:title=""/>
-          </v:shape>
-        </w:pict>
-      </w:r>
-      <w:r>
-        <w:t xml:space="preserve"> </w:t>
-      </w:r>
-      <w:r>
         <w:rPr>
           <w:noProof/>
         </w:rPr>
@@ -1724,7 +1704,6 @@
       <w:pPr>
         <w:pStyle w:val="Accomplishments"/>
       </w:pPr>
-      <w:proofErr w:type="spellStart"/>
       <w:r>
         <w:rPr>
           <w:rFonts w:ascii="ZWAdobeF" w:hAnsi="ZWAdobeF" w:cs="ZWAdobeF"/>
@@ -1736,11 +1715,17 @@
         <w:t>U</w:t>
       </w:r>
       <w:r>
-        <w:t>Key</w:t>
-      </w:r>
-      <w:proofErr w:type="spellEnd"/>
-      <w:r>
-        <w:t xml:space="preserve"> Contribution &amp; Accomplishments</w:t>
+        <w:rPr>
+          <w:rFonts w:ascii="ZWAdobeF" w:hAnsi="ZWAdobeF" w:cs="ZWAdobeF"/>
+          <w:i w:val="0"/>
+          <w:sz w:val="2"/>
+          <w:szCs w:val="2"/>
+          <w:u w:val="none"/>
+        </w:rPr>
+        <w:t xml:space="preserve"> </w:t>
+      </w:r>
+      <w:r>
+        <w:t>Key Contribution &amp; Accomplishments</w:t>
       </w:r>
     </w:p>
     <w:p>
@@ -2109,8 +2094,6 @@
       <w:r>
         <w:t>Identified and mitigated of anticipated challenges and risks utilizing technical and analytical knowledge and skills.</w:t>
       </w:r>
-      <w:bookmarkStart w:id="0" w:name="_GoBack"/>
-      <w:bookmarkEnd w:id="0"/>
     </w:p>
     <w:p>
       <w:pPr>
@@ -2786,7 +2769,12 @@
         <w:pStyle w:val="ListParagraph"/>
       </w:pPr>
       <w:r>
-        <w:t>Successfully supported client marketing initiatives through</w:t>
+        <w:t>Successfully supported client marke</w:t>
+      </w:r>
+      <w:bookmarkStart w:id="0" w:name="_GoBack"/>
+      <w:bookmarkEnd w:id="0"/>
+      <w:r>
+        <w:t>ting initiatives through</w:t>
       </w:r>
       <w:r>
         <w:t xml:space="preserve"> </w:t>
@@ -2823,15 +2811,15 @@
         <mc:AlternateContent>
           <mc:Choice Requires="wps">
             <w:drawing>
-              <wp:anchor distT="0" distB="0" distL="114300" distR="114300" simplePos="0" relativeHeight="251662336" behindDoc="0" locked="0" layoutInCell="1" allowOverlap="1" wp14:anchorId="746AA0AA" wp14:editId="4552B5F7">
+              <wp:anchor distT="0" distB="0" distL="114300" distR="114300" simplePos="0" relativeHeight="251662336" behindDoc="0" locked="0" layoutInCell="1" allowOverlap="1" wp14:anchorId="746AA0AA" wp14:editId="777F56FB">
                 <wp:simplePos x="0" y="0"/>
                 <wp:positionH relativeFrom="column">
-                  <wp:posOffset>1060450</wp:posOffset>
+                  <wp:posOffset>854111</wp:posOffset>
                 </wp:positionH>
                 <wp:positionV relativeFrom="paragraph">
-                  <wp:posOffset>113030</wp:posOffset>
+                  <wp:posOffset>111425</wp:posOffset>
                 </wp:positionV>
-                <wp:extent cx="5828665" cy="0"/>
+                <wp:extent cx="6034656" cy="0"/>
                 <wp:effectExtent l="0" t="0" r="0" b="0"/>
                 <wp:wrapNone/>
                 <wp:docPr id="9" name="Straight Connector 9"/>
@@ -2843,7 +2831,7 @@
                       <wps:spPr>
                         <a:xfrm flipV="1">
                           <a:off x="0" y="0"/>
-                          <a:ext cx="5828665" cy="0"/>
+                          <a:ext cx="6034656" cy="0"/>
                         </a:xfrm>
                         <a:prstGeom prst="line">
                           <a:avLst/>
@@ -2879,71 +2867,12 @@
           </mc:Choice>
           <mc:Fallback>
             <w:pict>
-              <v:line w14:anchorId="7CAA6C8C" id="Straight Connector 9" o:spid="_x0000_s1026" style="position:absolute;flip:y;z-index:251662336;visibility:visible;mso-wrap-style:square;mso-width-percent:0;mso-height-percent:0;mso-wrap-distance-left:9pt;mso-wrap-distance-top:0;mso-wrap-distance-right:9pt;mso-wrap-distance-bottom:0;mso-position-horizontal:absolute;mso-position-horizontal-relative:text;mso-position-vertical:absolute;mso-position-vertical-relative:text;mso-width-percent:0;mso-height-percent:0;mso-width-relative:margin;mso-height-relative:margin" from="83.5pt,8.9pt" to="542.45pt,8.9pt" o:gfxdata="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" strokecolor="black [3200]" strokeweight="1.75pt">
+              <v:line w14:anchorId="55D33FF5" id="Straight Connector 9" o:spid="_x0000_s1026" style="position:absolute;flip:y;z-index:251662336;visibility:visible;mso-wrap-style:square;mso-width-percent:0;mso-height-percent:0;mso-wrap-distance-left:9pt;mso-wrap-distance-top:0;mso-wrap-distance-right:9pt;mso-wrap-distance-bottom:0;mso-position-horizontal:absolute;mso-position-horizontal-relative:text;mso-position-vertical:absolute;mso-position-vertical-relative:text;mso-width-percent:0;mso-height-percent:0;mso-width-relative:margin;mso-height-relative:margin" from="67.25pt,8.75pt" to="542.4pt,8.75pt" o:gfxdata="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" strokecolor="black [3200]" strokeweight="1.75pt">
                 <v:stroke joinstyle="miter"/>
               </v:line>
             </w:pict>
           </mc:Fallback>
         </mc:AlternateContent>
-      </w:r>
-      <w:r>
-        <w:rPr>
-          <w:noProof/>
-        </w:rPr>
-        <w:drawing>
-          <wp:inline distT="0" distB="0" distL="0" distR="0" wp14:anchorId="17D3A5EE" wp14:editId="0C1BFE0B">
-            <wp:extent cx="146304" cy="128016"/>
-            <wp:effectExtent l="0" t="0" r="6350" b="5715"/>
-            <wp:docPr id="18" name="Picture 18"/>
-            <wp:cNvGraphicFramePr>
-              <a:graphicFrameLocks xmlns:a="http://schemas.openxmlformats.org/drawingml/2006/main" noChangeAspect="1"/>
-            </wp:cNvGraphicFramePr>
-            <a:graphic xmlns:a="http://schemas.openxmlformats.org/drawingml/2006/main">
-              <a:graphicData uri="http://schemas.openxmlformats.org/drawingml/2006/picture">
-                <pic:pic xmlns:pic="http://schemas.openxmlformats.org/drawingml/2006/picture">
-                  <pic:nvPicPr>
-                    <pic:cNvPr id="0" name="Picture 2"/>
-                    <pic:cNvPicPr>
-                      <a:picLocks noChangeAspect="1" noChangeArrowheads="1"/>
-                    </pic:cNvPicPr>
-                  </pic:nvPicPr>
-                  <pic:blipFill>
-                    <a:blip r:embed="rId18" cstate="print">
-                      <a:extLst>
-                        <a:ext uri="{28A0092B-C50C-407E-A947-70E740481C1C}">
-                          <a14:useLocalDpi xmlns:a14="http://schemas.microsoft.com/office/drawing/2010/main" val="0"/>
-                        </a:ext>
-                      </a:extLst>
-                    </a:blip>
-                    <a:srcRect/>
-                    <a:stretch>
-                      <a:fillRect/>
-                    </a:stretch>
-                  </pic:blipFill>
-                  <pic:spPr bwMode="auto">
-                    <a:xfrm>
-                      <a:off x="0" y="0"/>
-                      <a:ext cx="146304" cy="128016"/>
-                    </a:xfrm>
-                    <a:prstGeom prst="rect">
-                      <a:avLst/>
-                    </a:prstGeom>
-                    <a:noFill/>
-                    <a:ln>
-                      <a:noFill/>
-                    </a:ln>
-                  </pic:spPr>
-                </pic:pic>
-              </a:graphicData>
-            </a:graphic>
-          </wp:inline>
-        </w:drawing>
-      </w:r>
-      <w:r>
-        <w:rPr>
-          <w:noProof/>
-        </w:rPr>
-        <w:t xml:space="preserve"> </w:t>
       </w:r>
       <w:r>
         <w:rPr>
@@ -3252,21 +3181,21 @@
         <v:path o:extrusionok="f" gradientshapeok="t" o:connecttype="rect"/>
         <o:lock v:ext="edit" aspectratio="t"/>
       </v:shapetype>
-      <v:shape id="_x0000_i1029" type="#_x0000_t75" style="width:12.75pt;height:8.25pt;visibility:visible;mso-wrap-style:square" o:bullet="t">
+      <v:shape id="_x0000_i1041" type="#_x0000_t75" style="width:12.65pt;height:8.3pt;visibility:visible;mso-wrap-style:square" o:bullet="t">
         <v:imagedata r:id="rId1" o:title=""/>
       </v:shape>
     </w:pict>
   </w:numPicBullet>
   <w:numPicBullet w:numPicBulletId="1">
     <w:pict>
-      <v:shape id="_x0000_i1030" type="#_x0000_t75" style="width:329.25pt;height:297pt;visibility:visible;mso-wrap-style:square" o:bullet="t">
+      <v:shape id="_x0000_i1042" type="#_x0000_t75" style="width:329.15pt;height:297.1pt;visibility:visible;mso-wrap-style:square" o:bullet="t">
         <v:imagedata r:id="rId2" o:title=""/>
       </v:shape>
     </w:pict>
   </w:numPicBullet>
   <w:numPicBullet w:numPicBulletId="2">
     <w:pict>
-      <v:shape id="_x0000_i1031" type="#_x0000_t75" style="width:256.5pt;height:256.5pt;visibility:visible;mso-wrap-style:square" o:bullet="t">
+      <v:shape id="_x0000_i1043" type="#_x0000_t75" style="width:256.35pt;height:256.35pt;visibility:visible;mso-wrap-style:square" o:bullet="t">
         <v:imagedata r:id="rId3" o:title=""/>
       </v:shape>
     </w:pict>
@@ -7791,7 +7720,7 @@
 </file>
 
 <file path=customXml/itemProps1.xml><?xml version="1.0" encoding="utf-8"?>
-<ds:datastoreItem xmlns:ds="http://schemas.openxmlformats.org/officeDocument/2006/customXml" ds:itemID="{5859684F-CF4A-4B8D-BEF7-DBA6FA965E4A}">
+<ds:datastoreItem xmlns:ds="http://schemas.openxmlformats.org/officeDocument/2006/customXml" ds:itemID="{D9D6AE42-D85A-4450-B78E-9967E6D89EA1}">
   <ds:schemaRefs>
     <ds:schemaRef ds:uri="http://schemas.openxmlformats.org/officeDocument/2006/bibliography"/>
   </ds:schemaRefs>

</xml_diff>